<commit_message>
Updated document on how to use Excel plugin.
</commit_message>
<xml_diff>
--- a/Run Producer and Consumer.docx
+++ b/Run Producer and Consumer.docx
@@ -1415,12 +1415,213 @@
           </w:p>
         </w:tc>
       </w:tr>
+      <w:tr>
+        <w:tc>
+          <w:tcPr>
+            <w:tcW w:w="10116" w:type="dxa"/>
+            <w:shd w:val="clear" w:color="auto" w:fill="E7E6E6" w:themeFill="background2"/>
+          </w:tcPr>
+          <w:p/>
+        </w:tc>
+      </w:tr>
+      <w:tr>
+        <w:tc>
+          <w:tcPr>
+            <w:tcW w:w="10116" w:type="dxa"/>
+            <w:shd w:val="clear" w:color="auto" w:fill="auto"/>
+          </w:tcPr>
+          <w:p/>
+        </w:tc>
+      </w:tr>
+      <w:tr>
+        <w:tc>
+          <w:tcPr>
+            <w:tcW w:w="10116" w:type="dxa"/>
+            <w:shd w:val="clear" w:color="auto" w:fill="000000" w:themeFill="text1"/>
+          </w:tcPr>
+          <w:p>
+            <w:r>
+              <w:t>To Run Excel Plugin</w:t>
+            </w:r>
+          </w:p>
+        </w:tc>
+      </w:tr>
+      <w:tr>
+        <w:tc>
+          <w:tcPr>
+            <w:tcW w:w="10116" w:type="dxa"/>
+            <w:shd w:val="clear" w:color="auto" w:fill="E7E6E6" w:themeFill="background2"/>
+          </w:tcPr>
+          <w:p>
+            <w:pPr>
+              <w:pStyle w:val="ListParagraph"/>
+              <w:numPr>
+                <w:ilvl w:val="0"/>
+                <w:numId w:val="7"/>
+              </w:numPr>
+            </w:pPr>
+            <w:r>
+              <w:t>The plugin development is a rip off from an existing project in Github</w:t>
+            </w:r>
+          </w:p>
+          <w:p>
+            <w:pPr>
+              <w:pStyle w:val="ListParagraph"/>
+              <w:numPr>
+                <w:ilvl w:val="0"/>
+                <w:numId w:val="7"/>
+              </w:numPr>
+            </w:pPr>
+            <w:r>
+              <w:t>The code is formulated to suite the immediate requirement.</w:t>
+            </w:r>
+          </w:p>
+          <w:p>
+            <w:pPr>
+              <w:pStyle w:val="ListParagraph"/>
+              <w:numPr>
+                <w:ilvl w:val="0"/>
+                <w:numId w:val="7"/>
+              </w:numPr>
+            </w:pPr>
+            <w:r>
+              <w:t>Open the solution in Visual Studio and build it.</w:t>
+            </w:r>
+          </w:p>
+          <w:p>
+            <w:pPr>
+              <w:pStyle w:val="ListParagraph"/>
+              <w:numPr>
+                <w:ilvl w:val="0"/>
+                <w:numId w:val="7"/>
+              </w:numPr>
+            </w:pPr>
+            <w:r>
+              <w:t>Open cmd in administrator mode and run the register command to register the macro.</w:t>
+            </w:r>
+          </w:p>
+          <w:p>
+            <w:pPr>
+              <w:pStyle w:val="ListParagraph"/>
+              <w:numPr>
+                <w:ilvl w:val="0"/>
+                <w:numId w:val="7"/>
+              </w:numPr>
+            </w:pPr>
+            <w:r>
+              <w:t>Open Excel</w:t>
+            </w:r>
+          </w:p>
+          <w:p>
+            <w:pPr>
+              <w:pStyle w:val="ListParagraph"/>
+              <w:numPr>
+                <w:ilvl w:val="0"/>
+                <w:numId w:val="7"/>
+              </w:numPr>
+            </w:pPr>
+            <w:r>
+              <w:t>In a cell enter</w:t>
+            </w:r>
+          </w:p>
+          <w:p>
+            <w:pPr>
+              <w:pStyle w:val="ListParagraph"/>
+              <w:numPr>
+                <w:ilvl w:val="1"/>
+                <w:numId w:val="7"/>
+              </w:numPr>
+            </w:pPr>
+            <w:r>
+              <w:t>= RTD(“kafka”,,”localhost:9092”,”test”,”key1”)</w:t>
+            </w:r>
+          </w:p>
+          <w:p>
+            <w:pPr>
+              <w:pStyle w:val="ListParagraph"/>
+              <w:ind w:left="1440"/>
+            </w:pPr>
+            <w:r>
+              <w:rPr>
+                <w:noProof/>
+              </w:rPr>
+              <w:drawing>
+                <wp:inline distT="0" distB="0" distL="0" distR="0" wp14:anchorId="6D550048" wp14:editId="032B2177">
+                  <wp:extent cx="3476625" cy="828675"/>
+                  <wp:effectExtent l="0" t="0" r="9525" b="9525"/>
+                  <wp:docPr id="6" name="Picture 6"/>
+                  <wp:cNvGraphicFramePr>
+                    <a:graphicFrameLocks xmlns:a="http://schemas.openxmlformats.org/drawingml/2006/main" noChangeAspect="1"/>
+                  </wp:cNvGraphicFramePr>
+                  <a:graphic xmlns:a="http://schemas.openxmlformats.org/drawingml/2006/main">
+                    <a:graphicData uri="http://schemas.openxmlformats.org/drawingml/2006/picture">
+                      <pic:pic xmlns:pic="http://schemas.openxmlformats.org/drawingml/2006/picture">
+                        <pic:nvPicPr>
+                          <pic:cNvPr id="1" name=""/>
+                          <pic:cNvPicPr/>
+                        </pic:nvPicPr>
+                        <pic:blipFill>
+                          <a:blip r:embed="rId12"/>
+                          <a:stretch>
+                            <a:fillRect/>
+                          </a:stretch>
+                        </pic:blipFill>
+                        <pic:spPr>
+                          <a:xfrm>
+                            <a:off x="0" y="0"/>
+                            <a:ext cx="3476625" cy="828675"/>
+                          </a:xfrm>
+                          <a:prstGeom prst="rect">
+                            <a:avLst/>
+                          </a:prstGeom>
+                        </pic:spPr>
+                      </pic:pic>
+                    </a:graphicData>
+                  </a:graphic>
+                </wp:inline>
+              </w:drawing>
+            </w:r>
+          </w:p>
+          <w:p>
+            <w:pPr>
+              <w:pStyle w:val="ListParagraph"/>
+              <w:numPr>
+                <w:ilvl w:val="1"/>
+                <w:numId w:val="7"/>
+              </w:numPr>
+            </w:pPr>
+            <w:r>
+              <w:t>Localhost:9092 is host for Kafka, test is topic name and key1 is the publishing key.</w:t>
+            </w:r>
+          </w:p>
+        </w:tc>
+      </w:tr>
+      <w:tr>
+        <w:tc>
+          <w:tcPr>
+            <w:tcW w:w="10116" w:type="dxa"/>
+            <w:shd w:val="clear" w:color="auto" w:fill="E7E6E6" w:themeFill="background2"/>
+          </w:tcPr>
+          <w:p>
+            <w:pPr>
+              <w:pStyle w:val="ListParagraph"/>
+              <w:numPr>
+                <w:ilvl w:val="0"/>
+                <w:numId w:val="7"/>
+              </w:numPr>
+            </w:pPr>
+            <w:r>
+              <w:t>The codebase needs cleanup and logic to get the first item when Excel Open.</w:t>
+            </w:r>
+          </w:p>
+        </w:tc>
+      </w:tr>
     </w:tbl>
     <w:p/>
     <w:p/>
     <w:p/>
     <w:sectPr>
-      <w:headerReference w:type="default" r:id="rId12"/>
+      <w:headerReference w:type="default" r:id="rId13"/>
       <w:pgSz w:w="11906" w:h="16838"/>
       <w:pgMar w:top="1440" w:right="1440" w:bottom="1440" w:left="1440" w:header="708" w:footer="708" w:gutter="0"/>
       <w:cols w:space="708"/>
@@ -1930,6 +2131,119 @@
 <file path=word/numbering.xml><?xml version="1.0" encoding="utf-8"?>
 <w:numbering xmlns:wpc="http://schemas.microsoft.com/office/word/2010/wordprocessingCanvas" xmlns:cx="http://schemas.microsoft.com/office/drawing/2014/chartex" xmlns:cx1="http://schemas.microsoft.com/office/drawing/2015/9/8/chartex" xmlns:cx2="http://schemas.microsoft.com/office/drawing/2015/10/21/chartex" xmlns:cx3="http://schemas.microsoft.com/office/drawing/2016/5/9/chartex" xmlns:cx4="http://schemas.microsoft.com/office/drawing/2016/5/10/chartex" xmlns:cx5="http://schemas.microsoft.com/office/drawing/2016/5/11/chartex" xmlns:cx6="http://schemas.microsoft.com/office/drawing/2016/5/12/chartex" xmlns:cx7="http://schemas.microsoft.com/office/drawing/2016/5/13/chartex" xmlns:cx8="http://schemas.microsoft.com/office/drawing/2016/5/14/chartex" xmlns:mc="http://schemas.openxmlformats.org/markup-compatibility/2006" xmlns:aink="http://schemas.microsoft.com/office/drawing/2016/ink" xmlns:am3d="http://schemas.microsoft.com/office/drawing/2017/model3d" xmlns:o="urn:schemas-microsoft-com:office:office" xmlns:oel="http://schemas.microsoft.com/office/2019/extlst" xmlns:r="http://schemas.openxmlformats.org/officeDocument/2006/relationships" xmlns:m="http://schemas.openxmlformats.org/officeDocument/2006/math" xmlns:v="urn:schemas-microsoft-com:vml" xmlns:wp14="http://schemas.microsoft.com/office/word/2010/wordprocessingDrawing" xmlns:wp="http://schemas.openxmlformats.org/drawingml/2006/wordprocessingDrawing" xmlns:w10="urn:schemas-microsoft-com:office:word" xmlns:w="http://schemas.openxmlformats.org/wordprocessingml/2006/main" xmlns:w14="http://schemas.microsoft.com/office/word/2010/wordml" xmlns:w15="http://schemas.microsoft.com/office/word/2012/wordml" xmlns:w16cex="http://schemas.microsoft.com/office/word/2018/wordml/cex" xmlns:w16cid="http://schemas.microsoft.com/office/word/2016/wordml/cid" xmlns:w16="http://schemas.microsoft.com/office/word/2018/wordml" xmlns:w16du="http://schemas.microsoft.com/office/word/2023/wordml/word16du" xmlns:w16sdtdh="http://schemas.microsoft.com/office/word/2020/wordml/sdtdatahash" xmlns:w16se="http://schemas.microsoft.com/office/word/2015/wordml/symex" xmlns:wpg="http://schemas.microsoft.com/office/word/2010/wordprocessingGroup" xmlns:wpi="http://schemas.microsoft.com/office/word/2010/wordprocessingInk" xmlns:wne="http://schemas.microsoft.com/office/word/2006/wordml" xmlns:wps="http://schemas.microsoft.com/office/word/2010/wordprocessingShape" mc:Ignorable="w14 w15 w16se w16cid w16 w16cex w16sdtdh wp14">
   <w:abstractNum w:abstractNumId="0" w15:restartNumberingAfterBreak="0">
+    <w:nsid w:val="0AC30775"/>
+    <w:multiLevelType w:val="hybridMultilevel"/>
+    <w:tmpl w:val="AB28C16C"/>
+    <w:lvl w:ilvl="0" w:tplc="08090001">
+      <w:start w:val="1"/>
+      <w:numFmt w:val="bullet"/>
+      <w:lvlText w:val=""/>
+      <w:lvlJc w:val="left"/>
+      <w:pPr>
+        <w:ind w:left="720" w:hanging="360"/>
+      </w:pPr>
+      <w:rPr>
+        <w:rFonts w:ascii="Symbol" w:hAnsi="Symbol" w:hint="default"/>
+      </w:rPr>
+    </w:lvl>
+    <w:lvl w:ilvl="1" w:tplc="08090003">
+      <w:start w:val="1"/>
+      <w:numFmt w:val="bullet"/>
+      <w:lvlText w:val="o"/>
+      <w:lvlJc w:val="left"/>
+      <w:pPr>
+        <w:ind w:left="1440" w:hanging="360"/>
+      </w:pPr>
+      <w:rPr>
+        <w:rFonts w:ascii="Courier New" w:hAnsi="Courier New" w:cs="Courier New" w:hint="default"/>
+      </w:rPr>
+    </w:lvl>
+    <w:lvl w:ilvl="2" w:tplc="08090005" w:tentative="1">
+      <w:start w:val="1"/>
+      <w:numFmt w:val="bullet"/>
+      <w:lvlText w:val=""/>
+      <w:lvlJc w:val="left"/>
+      <w:pPr>
+        <w:ind w:left="2160" w:hanging="360"/>
+      </w:pPr>
+      <w:rPr>
+        <w:rFonts w:ascii="Wingdings" w:hAnsi="Wingdings" w:hint="default"/>
+      </w:rPr>
+    </w:lvl>
+    <w:lvl w:ilvl="3" w:tplc="08090001" w:tentative="1">
+      <w:start w:val="1"/>
+      <w:numFmt w:val="bullet"/>
+      <w:lvlText w:val=""/>
+      <w:lvlJc w:val="left"/>
+      <w:pPr>
+        <w:ind w:left="2880" w:hanging="360"/>
+      </w:pPr>
+      <w:rPr>
+        <w:rFonts w:ascii="Symbol" w:hAnsi="Symbol" w:hint="default"/>
+      </w:rPr>
+    </w:lvl>
+    <w:lvl w:ilvl="4" w:tplc="08090003" w:tentative="1">
+      <w:start w:val="1"/>
+      <w:numFmt w:val="bullet"/>
+      <w:lvlText w:val="o"/>
+      <w:lvlJc w:val="left"/>
+      <w:pPr>
+        <w:ind w:left="3600" w:hanging="360"/>
+      </w:pPr>
+      <w:rPr>
+        <w:rFonts w:ascii="Courier New" w:hAnsi="Courier New" w:cs="Courier New" w:hint="default"/>
+      </w:rPr>
+    </w:lvl>
+    <w:lvl w:ilvl="5" w:tplc="08090005" w:tentative="1">
+      <w:start w:val="1"/>
+      <w:numFmt w:val="bullet"/>
+      <w:lvlText w:val=""/>
+      <w:lvlJc w:val="left"/>
+      <w:pPr>
+        <w:ind w:left="4320" w:hanging="360"/>
+      </w:pPr>
+      <w:rPr>
+        <w:rFonts w:ascii="Wingdings" w:hAnsi="Wingdings" w:hint="default"/>
+      </w:rPr>
+    </w:lvl>
+    <w:lvl w:ilvl="6" w:tplc="08090001" w:tentative="1">
+      <w:start w:val="1"/>
+      <w:numFmt w:val="bullet"/>
+      <w:lvlText w:val=""/>
+      <w:lvlJc w:val="left"/>
+      <w:pPr>
+        <w:ind w:left="5040" w:hanging="360"/>
+      </w:pPr>
+      <w:rPr>
+        <w:rFonts w:ascii="Symbol" w:hAnsi="Symbol" w:hint="default"/>
+      </w:rPr>
+    </w:lvl>
+    <w:lvl w:ilvl="7" w:tplc="08090003" w:tentative="1">
+      <w:start w:val="1"/>
+      <w:numFmt w:val="bullet"/>
+      <w:lvlText w:val="o"/>
+      <w:lvlJc w:val="left"/>
+      <w:pPr>
+        <w:ind w:left="5760" w:hanging="360"/>
+      </w:pPr>
+      <w:rPr>
+        <w:rFonts w:ascii="Courier New" w:hAnsi="Courier New" w:cs="Courier New" w:hint="default"/>
+      </w:rPr>
+    </w:lvl>
+    <w:lvl w:ilvl="8" w:tplc="08090005" w:tentative="1">
+      <w:start w:val="1"/>
+      <w:numFmt w:val="bullet"/>
+      <w:lvlText w:val=""/>
+      <w:lvlJc w:val="left"/>
+      <w:pPr>
+        <w:ind w:left="6480" w:hanging="360"/>
+      </w:pPr>
+      <w:rPr>
+        <w:rFonts w:ascii="Wingdings" w:hAnsi="Wingdings" w:hint="default"/>
+      </w:rPr>
+    </w:lvl>
+  </w:abstractNum>
+  <w:abstractNum w:abstractNumId="1" w15:restartNumberingAfterBreak="0">
     <w:nsid w:val="1C1D36B3"/>
     <w:multiLevelType w:val="hybridMultilevel"/>
     <w:tmpl w:val="5156B54E"/>
@@ -2042,7 +2356,7 @@
       </w:rPr>
     </w:lvl>
   </w:abstractNum>
-  <w:abstractNum w:abstractNumId="1" w15:restartNumberingAfterBreak="0">
+  <w:abstractNum w:abstractNumId="2" w15:restartNumberingAfterBreak="0">
     <w:nsid w:val="1D6A1FAE"/>
     <w:multiLevelType w:val="hybridMultilevel"/>
     <w:tmpl w:val="635407F8"/>
@@ -2155,7 +2469,7 @@
       </w:rPr>
     </w:lvl>
   </w:abstractNum>
-  <w:abstractNum w:abstractNumId="2" w15:restartNumberingAfterBreak="0">
+  <w:abstractNum w:abstractNumId="3" w15:restartNumberingAfterBreak="0">
     <w:nsid w:val="27B63AA3"/>
     <w:multiLevelType w:val="hybridMultilevel"/>
     <w:tmpl w:val="92AAEE04"/>
@@ -2268,7 +2582,7 @@
       </w:rPr>
     </w:lvl>
   </w:abstractNum>
-  <w:abstractNum w:abstractNumId="3" w15:restartNumberingAfterBreak="0">
+  <w:abstractNum w:abstractNumId="4" w15:restartNumberingAfterBreak="0">
     <w:nsid w:val="458C540B"/>
     <w:multiLevelType w:val="hybridMultilevel"/>
     <w:tmpl w:val="B4E2F81A"/>
@@ -2357,7 +2671,7 @@
       </w:pPr>
     </w:lvl>
   </w:abstractNum>
-  <w:abstractNum w:abstractNumId="4" w15:restartNumberingAfterBreak="0">
+  <w:abstractNum w:abstractNumId="5" w15:restartNumberingAfterBreak="0">
     <w:nsid w:val="49934878"/>
     <w:multiLevelType w:val="hybridMultilevel"/>
     <w:tmpl w:val="EB828502"/>
@@ -2470,7 +2784,7 @@
       </w:rPr>
     </w:lvl>
   </w:abstractNum>
-  <w:abstractNum w:abstractNumId="5" w15:restartNumberingAfterBreak="0">
+  <w:abstractNum w:abstractNumId="6" w15:restartNumberingAfterBreak="0">
     <w:nsid w:val="7C3D0F8B"/>
     <w:multiLevelType w:val="hybridMultilevel"/>
     <w:tmpl w:val="F77297D6"/>
@@ -2557,22 +2871,25 @@
     </w:lvl>
   </w:abstractNum>
   <w:num w:numId="1" w16cid:durableId="1385251540">
+    <w:abstractNumId w:val="6"/>
+  </w:num>
+  <w:num w:numId="2" w16cid:durableId="736902153">
+    <w:abstractNumId w:val="4"/>
+  </w:num>
+  <w:num w:numId="3" w16cid:durableId="1951548734">
+    <w:abstractNumId w:val="3"/>
+  </w:num>
+  <w:num w:numId="4" w16cid:durableId="596256820">
+    <w:abstractNumId w:val="2"/>
+  </w:num>
+  <w:num w:numId="5" w16cid:durableId="1008170362">
+    <w:abstractNumId w:val="1"/>
+  </w:num>
+  <w:num w:numId="6" w16cid:durableId="1245459027">
     <w:abstractNumId w:val="5"/>
   </w:num>
-  <w:num w:numId="2" w16cid:durableId="736902153">
-    <w:abstractNumId w:val="3"/>
-  </w:num>
-  <w:num w:numId="3" w16cid:durableId="1951548734">
-    <w:abstractNumId w:val="2"/>
-  </w:num>
-  <w:num w:numId="4" w16cid:durableId="596256820">
-    <w:abstractNumId w:val="1"/>
-  </w:num>
-  <w:num w:numId="5" w16cid:durableId="1008170362">
+  <w:num w:numId="7" w16cid:durableId="1967542323">
     <w:abstractNumId w:val="0"/>
-  </w:num>
-  <w:num w:numId="6" w16cid:durableId="1245459027">
-    <w:abstractNumId w:val="4"/>
   </w:num>
 </w:numbering>
 </file>

</xml_diff>